<commit_message>
Fix: Update invalid format_bool usage in generate_seeds.py
The BooleanStrategy requires an explicit 'bool' keyword to trigger custom mapping properly.

Incorrect: {{ val | format_bool('Yes', 'No') }}
Correct: {{ val | format_bool('bool', 'Yes', 'No') }}
</commit_message>
<xml_diff>
--- a/data/mock_data/template_compatibility_word.docx
+++ b/data/mock_data/template_compatibility_word.docx
@@ -822,7 +822,7 @@
           </w:tcPr>
           <w:p>
             <w:r>
-              <w:t>yesno</w:t>
+              <w:t>Yes / No</w:t>
             </w:r>
           </w:p>
         </w:tc>
@@ -846,7 +846,7 @@
                 <w:color w:val="006400"/>
                 <w:noProof/>
               </w:rPr>
-              <w:t>{{ is_public | format_bool('yesno') }}</w:t>
+              <w:t>{{ is_public | format_bool('bool', 'Yes', 'No') }}</w:t>
             </w:r>
           </w:p>
         </w:tc>

</xml_diff>